<commit_message>
Added User Id and Attempt Info
</commit_message>
<xml_diff>
--- a/Week-1/Week-1-1.docx
+++ b/Week-1/Week-1-1.docx
@@ -10,13 +10,13 @@
         <w:t xml:space="preserve">Week-1-1</w:t>
       </w:r>
     </w:p>
-    <w:bookmarkStart w:id="23" w:name="program-1"/>
+    <w:bookmarkStart w:id="26" w:name="user-id-and-attempt"/>
     <w:p>
       <w:pPr>
         <w:pStyle w:val="Heading1"/>
       </w:pPr>
       <w:r>
-        <w:t xml:space="preserve">Program 1:</w:t>
+        <w:t xml:space="preserve">User Id and Attempt</w:t>
       </w:r>
     </w:p>
     <w:p>
@@ -26,20 +26,122 @@
       <w:r>
         <w:drawing>
           <wp:inline>
-            <wp:extent cx="5334000" cy="1338864"/>
+            <wp:extent cx="5334000" cy="1829912"/>
             <wp:effectExtent b="0" l="0" r="0" t="0"/>
             <wp:docPr descr="image" title="" id="21" name="Picture"/>
             <a:graphic>
               <a:graphicData uri="http://schemas.openxmlformats.org/drawingml/2006/picture">
                 <pic:pic>
                   <pic:nvPicPr>
-                    <pic:cNvPr descr="1.png" id="22" name="Picture"/>
+                    <pic:cNvPr descr="0.png" id="22" name="Picture"/>
                     <pic:cNvPicPr>
                       <a:picLocks noChangeArrowheads="1" noChangeAspect="1"/>
                     </pic:cNvPicPr>
                   </pic:nvPicPr>
                   <pic:blipFill>
                     <a:blip r:embed="rId20"/>
+                    <a:stretch>
+                      <a:fillRect/>
+                    </a:stretch>
+                  </pic:blipFill>
+                  <pic:spPr bwMode="auto">
+                    <a:xfrm>
+                      <a:off x="0" y="0"/>
+                      <a:ext cx="5334000" cy="1829912"/>
+                    </a:xfrm>
+                    <a:prstGeom prst="rect">
+                      <a:avLst/>
+                    </a:prstGeom>
+                    <a:noFill/>
+                    <a:ln w="9525">
+                      <a:noFill/>
+                      <a:headEnd/>
+                      <a:tailEnd/>
+                    </a:ln>
+                  </pic:spPr>
+                </pic:pic>
+              </a:graphicData>
+            </a:graphic>
+          </wp:inline>
+        </w:drawing>
+      </w:r>
+      <w:r>
+        <w:t xml:space="preserve"> </w:t>
+      </w:r>
+      <w:r>
+        <w:drawing>
+          <wp:inline>
+            <wp:extent cx="5334000" cy="2105818"/>
+            <wp:effectExtent b="0" l="0" r="0" t="0"/>
+            <wp:docPr descr="image" title="" id="24" name="Picture"/>
+            <a:graphic>
+              <a:graphicData uri="http://schemas.openxmlformats.org/drawingml/2006/picture">
+                <pic:pic>
+                  <pic:nvPicPr>
+                    <pic:cNvPr descr="0-1.png" id="25" name="Picture"/>
+                    <pic:cNvPicPr>
+                      <a:picLocks noChangeArrowheads="1" noChangeAspect="1"/>
+                    </pic:cNvPicPr>
+                  </pic:nvPicPr>
+                  <pic:blipFill>
+                    <a:blip r:embed="rId23"/>
+                    <a:stretch>
+                      <a:fillRect/>
+                    </a:stretch>
+                  </pic:blipFill>
+                  <pic:spPr bwMode="auto">
+                    <a:xfrm>
+                      <a:off x="0" y="0"/>
+                      <a:ext cx="5334000" cy="2105818"/>
+                    </a:xfrm>
+                    <a:prstGeom prst="rect">
+                      <a:avLst/>
+                    </a:prstGeom>
+                    <a:noFill/>
+                    <a:ln w="9525">
+                      <a:noFill/>
+                      <a:headEnd/>
+                      <a:tailEnd/>
+                    </a:ln>
+                  </pic:spPr>
+                </pic:pic>
+              </a:graphicData>
+            </a:graphic>
+          </wp:inline>
+        </w:drawing>
+      </w:r>
+    </w:p>
+    <w:bookmarkEnd w:id="26"/>
+    <w:bookmarkStart w:id="30" w:name="program-1"/>
+    <w:p>
+      <w:pPr>
+        <w:pStyle w:val="Heading1"/>
+      </w:pPr>
+      <w:r>
+        <w:t xml:space="preserve">Program 1:</w:t>
+      </w:r>
+    </w:p>
+    <w:p>
+      <w:pPr>
+        <w:pStyle w:val="FirstParagraph"/>
+      </w:pPr>
+      <w:r>
+        <w:drawing>
+          <wp:inline>
+            <wp:extent cx="5334000" cy="1338864"/>
+            <wp:effectExtent b="0" l="0" r="0" t="0"/>
+            <wp:docPr descr="image" title="" id="28" name="Picture"/>
+            <a:graphic>
+              <a:graphicData uri="http://schemas.openxmlformats.org/drawingml/2006/picture">
+                <pic:pic>
+                  <pic:nvPicPr>
+                    <pic:cNvPr descr="1.png" id="29" name="Picture"/>
+                    <pic:cNvPicPr>
+                      <a:picLocks noChangeArrowheads="1" noChangeAspect="1"/>
+                    </pic:cNvPicPr>
+                  </pic:nvPicPr>
+                  <pic:blipFill>
+                    <a:blip r:embed="rId27"/>
                     <a:stretch>
                       <a:fillRect/>
                     </a:stretch>
@@ -66,8 +168,8 @@
         </w:drawing>
       </w:r>
     </w:p>
-    <w:bookmarkEnd w:id="23"/>
-    <w:bookmarkStart w:id="27" w:name="code"/>
+    <w:bookmarkEnd w:id="30"/>
+    <w:bookmarkStart w:id="34" w:name="code"/>
     <w:p>
       <w:pPr>
         <w:pStyle w:val="Heading1"/>
@@ -85,18 +187,18 @@
           <wp:inline>
             <wp:extent cx="5334000" cy="693817"/>
             <wp:effectExtent b="0" l="0" r="0" t="0"/>
-            <wp:docPr descr="image" title="" id="25" name="Picture"/>
+            <wp:docPr descr="image" title="" id="32" name="Picture"/>
             <a:graphic>
               <a:graphicData uri="http://schemas.openxmlformats.org/drawingml/2006/picture">
                 <pic:pic>
                   <pic:nvPicPr>
-                    <pic:cNvPr descr="2.png" id="26" name="Picture"/>
+                    <pic:cNvPr descr="2.png" id="33" name="Picture"/>
                     <pic:cNvPicPr>
                       <a:picLocks noChangeArrowheads="1" noChangeAspect="1"/>
                     </pic:cNvPicPr>
                   </pic:nvPicPr>
                   <pic:blipFill>
-                    <a:blip r:embed="rId24"/>
+                    <a:blip r:embed="rId31"/>
                     <a:stretch>
                       <a:fillRect/>
                     </a:stretch>
@@ -123,8 +225,8 @@
         </w:drawing>
       </w:r>
     </w:p>
-    <w:bookmarkEnd w:id="27"/>
-    <w:bookmarkStart w:id="31" w:name="output"/>
+    <w:bookmarkEnd w:id="34"/>
+    <w:bookmarkStart w:id="38" w:name="output"/>
     <w:p>
       <w:pPr>
         <w:pStyle w:val="Heading1"/>
@@ -142,18 +244,18 @@
           <wp:inline>
             <wp:extent cx="5334000" cy="925457"/>
             <wp:effectExtent b="0" l="0" r="0" t="0"/>
-            <wp:docPr descr="image" title="" id="29" name="Picture"/>
+            <wp:docPr descr="image" title="" id="36" name="Picture"/>
             <a:graphic>
               <a:graphicData uri="http://schemas.openxmlformats.org/drawingml/2006/picture">
                 <pic:pic>
                   <pic:nvPicPr>
-                    <pic:cNvPr descr="3.png" id="30" name="Picture"/>
+                    <pic:cNvPr descr="3.png" id="37" name="Picture"/>
                     <pic:cNvPicPr>
                       <a:picLocks noChangeArrowheads="1" noChangeAspect="1"/>
                     </pic:cNvPicPr>
                   </pic:nvPicPr>
                   <pic:blipFill>
-                    <a:blip r:embed="rId28"/>
+                    <a:blip r:embed="rId35"/>
                     <a:stretch>
                       <a:fillRect/>
                     </a:stretch>
@@ -180,8 +282,8 @@
         </w:drawing>
       </w:r>
     </w:p>
-    <w:bookmarkEnd w:id="31"/>
-    <w:bookmarkStart w:id="35" w:name="program-2"/>
+    <w:bookmarkEnd w:id="38"/>
+    <w:bookmarkStart w:id="42" w:name="program-2"/>
     <w:p>
       <w:pPr>
         <w:pStyle w:val="Heading1"/>
@@ -199,18 +301,18 @@
           <wp:inline>
             <wp:extent cx="5334000" cy="2746133"/>
             <wp:effectExtent b="0" l="0" r="0" t="0"/>
-            <wp:docPr descr="image" title="" id="33" name="Picture"/>
+            <wp:docPr descr="image" title="" id="40" name="Picture"/>
             <a:graphic>
               <a:graphicData uri="http://schemas.openxmlformats.org/drawingml/2006/picture">
                 <pic:pic>
                   <pic:nvPicPr>
-                    <pic:cNvPr descr="4.png" id="34" name="Picture"/>
+                    <pic:cNvPr descr="4.png" id="41" name="Picture"/>
                     <pic:cNvPicPr>
                       <a:picLocks noChangeArrowheads="1" noChangeAspect="1"/>
                     </pic:cNvPicPr>
                   </pic:nvPicPr>
                   <pic:blipFill>
-                    <a:blip r:embed="rId32"/>
+                    <a:blip r:embed="rId39"/>
                     <a:stretch>
                       <a:fillRect/>
                     </a:stretch>
@@ -237,8 +339,8 @@
         </w:drawing>
       </w:r>
     </w:p>
-    <w:bookmarkEnd w:id="35"/>
-    <w:bookmarkStart w:id="39" w:name="code-1"/>
+    <w:bookmarkEnd w:id="42"/>
+    <w:bookmarkStart w:id="46" w:name="code-1"/>
     <w:p>
       <w:pPr>
         <w:pStyle w:val="Heading1"/>
@@ -256,18 +358,18 @@
           <wp:inline>
             <wp:extent cx="5334000" cy="936874"/>
             <wp:effectExtent b="0" l="0" r="0" t="0"/>
-            <wp:docPr descr="image" title="" id="37" name="Picture"/>
+            <wp:docPr descr="image" title="" id="44" name="Picture"/>
             <a:graphic>
               <a:graphicData uri="http://schemas.openxmlformats.org/drawingml/2006/picture">
                 <pic:pic>
                   <pic:nvPicPr>
-                    <pic:cNvPr descr="5.png" id="38" name="Picture"/>
+                    <pic:cNvPr descr="5.png" id="45" name="Picture"/>
                     <pic:cNvPicPr>
                       <a:picLocks noChangeArrowheads="1" noChangeAspect="1"/>
                     </pic:cNvPicPr>
                   </pic:nvPicPr>
                   <pic:blipFill>
-                    <a:blip r:embed="rId36"/>
+                    <a:blip r:embed="rId43"/>
                     <a:stretch>
                       <a:fillRect/>
                     </a:stretch>
@@ -294,8 +396,8 @@
         </w:drawing>
       </w:r>
     </w:p>
-    <w:bookmarkEnd w:id="39"/>
-    <w:bookmarkStart w:id="43" w:name="output-1"/>
+    <w:bookmarkEnd w:id="46"/>
+    <w:bookmarkStart w:id="50" w:name="output-1"/>
     <w:p>
       <w:pPr>
         <w:pStyle w:val="Heading1"/>
@@ -313,18 +415,18 @@
           <wp:inline>
             <wp:extent cx="5334000" cy="942792"/>
             <wp:effectExtent b="0" l="0" r="0" t="0"/>
-            <wp:docPr descr="image" title="" id="41" name="Picture"/>
+            <wp:docPr descr="image" title="" id="48" name="Picture"/>
             <a:graphic>
               <a:graphicData uri="http://schemas.openxmlformats.org/drawingml/2006/picture">
                 <pic:pic>
                   <pic:nvPicPr>
-                    <pic:cNvPr descr="6.png" id="42" name="Picture"/>
+                    <pic:cNvPr descr="6.png" id="49" name="Picture"/>
                     <pic:cNvPicPr>
                       <a:picLocks noChangeArrowheads="1" noChangeAspect="1"/>
                     </pic:cNvPicPr>
                   </pic:nvPicPr>
                   <pic:blipFill>
-                    <a:blip r:embed="rId40"/>
+                    <a:blip r:embed="rId47"/>
                     <a:stretch>
                       <a:fillRect/>
                     </a:stretch>
@@ -351,8 +453,8 @@
         </w:drawing>
       </w:r>
     </w:p>
-    <w:bookmarkEnd w:id="43"/>
-    <w:bookmarkStart w:id="47" w:name="program-3"/>
+    <w:bookmarkEnd w:id="50"/>
+    <w:bookmarkStart w:id="54" w:name="program-3"/>
     <w:p>
       <w:pPr>
         <w:pStyle w:val="Heading1"/>
@@ -370,18 +472,18 @@
           <wp:inline>
             <wp:extent cx="5334000" cy="3556000"/>
             <wp:effectExtent b="0" l="0" r="0" t="0"/>
-            <wp:docPr descr="image" title="" id="45" name="Picture"/>
+            <wp:docPr descr="image" title="" id="52" name="Picture"/>
             <a:graphic>
               <a:graphicData uri="http://schemas.openxmlformats.org/drawingml/2006/picture">
                 <pic:pic>
                   <pic:nvPicPr>
-                    <pic:cNvPr descr="7.png" id="46" name="Picture"/>
+                    <pic:cNvPr descr="7.png" id="53" name="Picture"/>
                     <pic:cNvPicPr>
                       <a:picLocks noChangeArrowheads="1" noChangeAspect="1"/>
                     </pic:cNvPicPr>
                   </pic:nvPicPr>
                   <pic:blipFill>
-                    <a:blip r:embed="rId44"/>
+                    <a:blip r:embed="rId51"/>
                     <a:stretch>
                       <a:fillRect/>
                     </a:stretch>
@@ -408,8 +510,8 @@
         </w:drawing>
       </w:r>
     </w:p>
-    <w:bookmarkEnd w:id="47"/>
-    <w:bookmarkStart w:id="51" w:name="code-2"/>
+    <w:bookmarkEnd w:id="54"/>
+    <w:bookmarkStart w:id="58" w:name="code-2"/>
     <w:p>
       <w:pPr>
         <w:pStyle w:val="Heading1"/>
@@ -427,18 +529,18 @@
           <wp:inline>
             <wp:extent cx="5334000" cy="1594567"/>
             <wp:effectExtent b="0" l="0" r="0" t="0"/>
-            <wp:docPr descr="image" title="" id="49" name="Picture"/>
+            <wp:docPr descr="image" title="" id="56" name="Picture"/>
             <a:graphic>
               <a:graphicData uri="http://schemas.openxmlformats.org/drawingml/2006/picture">
                 <pic:pic>
                   <pic:nvPicPr>
-                    <pic:cNvPr descr="8.png" id="50" name="Picture"/>
+                    <pic:cNvPr descr="8.png" id="57" name="Picture"/>
                     <pic:cNvPicPr>
                       <a:picLocks noChangeArrowheads="1" noChangeAspect="1"/>
                     </pic:cNvPicPr>
                   </pic:nvPicPr>
                   <pic:blipFill>
-                    <a:blip r:embed="rId48"/>
+                    <a:blip r:embed="rId55"/>
                     <a:stretch>
                       <a:fillRect/>
                     </a:stretch>
@@ -465,8 +567,8 @@
         </w:drawing>
       </w:r>
     </w:p>
-    <w:bookmarkEnd w:id="51"/>
-    <w:bookmarkStart w:id="55" w:name="output-2"/>
+    <w:bookmarkEnd w:id="58"/>
+    <w:bookmarkStart w:id="62" w:name="output-2"/>
     <w:p>
       <w:pPr>
         <w:pStyle w:val="Heading1"/>
@@ -484,18 +586,18 @@
           <wp:inline>
             <wp:extent cx="5334000" cy="1345132"/>
             <wp:effectExtent b="0" l="0" r="0" t="0"/>
-            <wp:docPr descr="image" title="" id="53" name="Picture"/>
+            <wp:docPr descr="image" title="" id="60" name="Picture"/>
             <a:graphic>
               <a:graphicData uri="http://schemas.openxmlformats.org/drawingml/2006/picture">
                 <pic:pic>
                   <pic:nvPicPr>
-                    <pic:cNvPr descr="9.png" id="54" name="Picture"/>
+                    <pic:cNvPr descr="9.png" id="61" name="Picture"/>
                     <pic:cNvPicPr>
                       <a:picLocks noChangeArrowheads="1" noChangeAspect="1"/>
                     </pic:cNvPicPr>
                   </pic:nvPicPr>
                   <pic:blipFill>
-                    <a:blip r:embed="rId52"/>
+                    <a:blip r:embed="rId59"/>
                     <a:stretch>
                       <a:fillRect/>
                     </a:stretch>
@@ -522,7 +624,7 @@
         </w:drawing>
       </w:r>
     </w:p>
-    <w:bookmarkEnd w:id="55"/>
+    <w:bookmarkEnd w:id="62"/>
     <w:sectPr/>
   </w:body>
 </w:document>

</xml_diff>